<commit_message>
opposite angle algorithm don
</commit_message>
<xml_diff>
--- a/specialcases.docx
+++ b/specialcases.docx
@@ -90,13 +90,7 @@
         <w:ind w:firstLineChars="100" w:firstLine="210"/>
       </w:pPr>
       <w:r>
-        <w:t xml:space="preserve"> </w:t>
-      </w:r>
-      <w:r>
-        <w:t xml:space="preserve"> </w:t>
-      </w:r>
-      <w:r>
-        <w:t>generate2: 3 1</w:t>
+        <w:t xml:space="preserve">  generate2: 3 1</w:t>
       </w:r>
     </w:p>
     <w:p>
@@ -255,7 +249,6 @@
     <w:p>
       <w:pPr>
         <w:rPr>
-          <w:rFonts w:hint="eastAsia"/>
           <w:noProof/>
         </w:rPr>
       </w:pPr>
@@ -470,7 +463,6 @@
       <w:pPr>
         <w:ind w:firstLine="420"/>
         <w:rPr>
-          <w:rFonts w:hint="eastAsia"/>
           <w:noProof/>
         </w:rPr>
       </w:pPr>
@@ -537,117 +529,1394 @@
       <w:pPr>
         <w:ind w:left="420" w:firstLine="420"/>
       </w:pPr>
+      <w:r>
+        <w:t>generate2: 0 0</w:t>
+      </w:r>
+    </w:p>
+    <w:p>
+      <w:pPr>
+        <w:ind w:firstLine="420"/>
+      </w:pPr>
+      <w:r>
+        <w:t xml:space="preserve">    generate2: 0 1</w:t>
+      </w:r>
+    </w:p>
+    <w:p>
+      <w:pPr>
+        <w:ind w:firstLine="420"/>
+      </w:pPr>
+      <w:r>
+        <w:t xml:space="preserve">    generate2: 0 2</w:t>
+      </w:r>
+    </w:p>
+    <w:p>
+      <w:pPr>
+        <w:ind w:firstLine="420"/>
+      </w:pPr>
+      <w:r>
+        <w:t xml:space="preserve">    generate2: 1 2</w:t>
+      </w:r>
+    </w:p>
+    <w:p>
+      <w:pPr>
+        <w:ind w:firstLineChars="400" w:firstLine="840"/>
+      </w:pPr>
+      <w:r>
+        <w:t>generate2: 2 2</w:t>
+      </w:r>
+    </w:p>
+    <w:p>
+      <w:pPr>
+        <w:ind w:firstLine="420"/>
+      </w:pPr>
+      <w:r>
+        <w:t xml:space="preserve">    generate2: 3 2</w:t>
+      </w:r>
+    </w:p>
+    <w:p>
+      <w:pPr>
+        <w:ind w:firstLine="420"/>
+      </w:pPr>
+      <w:r>
+        <w:t xml:space="preserve">    generate2: 4 2</w:t>
+      </w:r>
+    </w:p>
+    <w:p>
+      <w:pPr>
+        <w:ind w:firstLine="420"/>
+      </w:pPr>
+      <w:r>
+        <w:t xml:space="preserve">    generate2: 4 1</w:t>
+      </w:r>
+    </w:p>
+    <w:p>
+      <w:pPr>
+        <w:ind w:firstLine="420"/>
+      </w:pPr>
+      <w:r>
+        <w:t xml:space="preserve">    generate2: 3 1</w:t>
+      </w:r>
+    </w:p>
+    <w:p>
+      <w:pPr>
+        <w:ind w:firstLine="420"/>
+      </w:pPr>
+      <w:r>
+        <w:t xml:space="preserve">    generate2: 2 1</w:t>
+      </w:r>
+    </w:p>
+    <w:p>
+      <w:pPr>
+        <w:ind w:firstLine="420"/>
+      </w:pPr>
+      <w:r>
+        <w:t xml:space="preserve">    generate2: 1 1</w:t>
+      </w:r>
+    </w:p>
+    <w:p>
+      <w:pPr>
+        <w:ind w:firstLine="420"/>
+      </w:pPr>
+      <w:r>
+        <w:t xml:space="preserve">    generate2: 1 0</w:t>
+      </w:r>
+    </w:p>
+    <w:p>
+      <w:pPr>
+        <w:ind w:firstLine="420"/>
+      </w:pPr>
+      <w:r>
+        <w:t xml:space="preserve">    generate2: 2 0</w:t>
+      </w:r>
+    </w:p>
+    <w:p>
+      <w:pPr>
+        <w:ind w:firstLine="420"/>
+      </w:pPr>
+      <w:r>
+        <w:t xml:space="preserve">    generate2: 3 0</w:t>
+      </w:r>
+    </w:p>
+    <w:p>
+      <w:pPr>
+        <w:ind w:firstLine="420"/>
+      </w:pPr>
+    </w:p>
+    <w:p>
+      <w:pPr>
+        <w:ind w:firstLine="420"/>
+      </w:pPr>
+    </w:p>
+    <w:p>
+      <w:pPr>
+        <w:ind w:firstLine="420"/>
+      </w:pPr>
+    </w:p>
+    <w:p>
+      <w:pPr>
+        <w:ind w:firstLine="420"/>
+      </w:pPr>
+    </w:p>
+    <w:p>
+      <w:pPr>
+        <w:ind w:firstLine="420"/>
+      </w:pPr>
+    </w:p>
+    <w:p>
+      <w:pPr>
+        <w:ind w:firstLine="420"/>
+      </w:pPr>
+    </w:p>
+    <w:p>
+      <w:pPr>
+        <w:ind w:firstLine="420"/>
+      </w:pPr>
+    </w:p>
+    <w:p>
+      <w:pPr>
+        <w:ind w:firstLine="420"/>
+      </w:pPr>
+    </w:p>
+    <w:p>
+      <w:pPr>
+        <w:ind w:firstLine="420"/>
+      </w:pPr>
+    </w:p>
+    <w:p>
+      <w:pPr>
+        <w:ind w:firstLine="420"/>
+      </w:pPr>
+    </w:p>
+    <w:p>
+      <w:pPr>
+        <w:ind w:firstLine="420"/>
+      </w:pPr>
+    </w:p>
+    <w:p>
+      <w:pPr>
+        <w:ind w:firstLine="420"/>
+      </w:pPr>
+    </w:p>
+    <w:p>
+      <w:pPr>
+        <w:ind w:firstLine="420"/>
+      </w:pPr>
+    </w:p>
+    <w:p>
+      <w:pPr>
+        <w:ind w:firstLine="420"/>
+      </w:pPr>
+    </w:p>
+    <w:p>
+      <w:pPr>
+        <w:ind w:firstLine="420"/>
+      </w:pPr>
+    </w:p>
+    <w:p>
+      <w:pPr>
+        <w:ind w:firstLine="420"/>
+        <w:rPr>
+          <w:rFonts w:hint="eastAsia"/>
+          <w:noProof/>
+        </w:rPr>
+      </w:pPr>
+    </w:p>
+    <w:p>
+      <w:pPr>
+        <w:ind w:firstLine="420"/>
+      </w:pPr>
+      <w:r>
+        <w:rPr>
+          <w:noProof/>
+        </w:rPr>
+        <w:lastRenderedPageBreak/>
+        <w:drawing>
+          <wp:inline distT="0" distB="0" distL="0" distR="0" wp14:anchorId="1BF9B8E6" wp14:editId="6E48734A">
+            <wp:extent cx="1284917" cy="2388730"/>
+            <wp:effectExtent l="0" t="0" r="0" b="0"/>
+            <wp:docPr id="4" name="图片 4"/>
+            <wp:cNvGraphicFramePr>
+              <a:graphicFrameLocks xmlns:a="http://schemas.openxmlformats.org/drawingml/2006/main" noChangeAspect="1"/>
+            </wp:cNvGraphicFramePr>
+            <a:graphic xmlns:a="http://schemas.openxmlformats.org/drawingml/2006/main">
+              <a:graphicData uri="http://schemas.openxmlformats.org/drawingml/2006/picture">
+                <pic:pic xmlns:pic="http://schemas.openxmlformats.org/drawingml/2006/picture">
+                  <pic:nvPicPr>
+                    <pic:cNvPr id="1" name=""/>
+                    <pic:cNvPicPr/>
+                  </pic:nvPicPr>
+                  <pic:blipFill rotWithShape="1">
+                    <a:blip r:embed="rId7"/>
+                    <a:srcRect l="981" t="4074" r="74649" b="15348"/>
+                    <a:stretch/>
+                  </pic:blipFill>
+                  <pic:spPr bwMode="auto">
+                    <a:xfrm>
+                      <a:off x="0" y="0"/>
+                      <a:ext cx="1285320" cy="2389479"/>
+                    </a:xfrm>
+                    <a:prstGeom prst="rect">
+                      <a:avLst/>
+                    </a:prstGeom>
+                    <a:ln>
+                      <a:noFill/>
+                    </a:ln>
+                    <a:extLst>
+                      <a:ext uri="{53640926-AAD7-44D8-BBD7-CCE9431645EC}">
+                        <a14:shadowObscured xmlns:a14="http://schemas.microsoft.com/office/drawing/2010/main"/>
+                      </a:ext>
+                    </a:extLst>
+                  </pic:spPr>
+                </pic:pic>
+              </a:graphicData>
+            </a:graphic>
+          </wp:inline>
+        </w:drawing>
+      </w:r>
+    </w:p>
+    <w:p>
+      <w:pPr>
+        <w:ind w:left="420" w:firstLine="420"/>
+      </w:pPr>
+      <w:r>
+        <w:t>generate2: 0 0</w:t>
+      </w:r>
+    </w:p>
+    <w:p>
+      <w:pPr>
+        <w:ind w:left="420" w:firstLine="420"/>
+      </w:pPr>
+      <w:r>
+        <w:t>generate2: 0 1</w:t>
+      </w:r>
+    </w:p>
+    <w:p>
+      <w:pPr>
+        <w:ind w:firstLine="420"/>
+      </w:pPr>
+      <w:r>
+        <w:t xml:space="preserve">    generate2: 1 1</w:t>
+      </w:r>
+    </w:p>
+    <w:p>
+      <w:pPr>
+        <w:ind w:firstLine="420"/>
+      </w:pPr>
+      <w:r>
+        <w:t xml:space="preserve">    generate2: 2 1</w:t>
+      </w:r>
+    </w:p>
+    <w:p>
+      <w:pPr>
+        <w:ind w:firstLine="420"/>
+      </w:pPr>
+      <w:r>
+        <w:t xml:space="preserve">    generate2: 2 2</w:t>
+      </w:r>
+    </w:p>
+    <w:p>
+      <w:pPr>
+        <w:ind w:firstLine="420"/>
+      </w:pPr>
+      <w:r>
+        <w:t xml:space="preserve">    generate2: 2 3</w:t>
+      </w:r>
+    </w:p>
+    <w:p>
+      <w:pPr>
+        <w:ind w:firstLine="420"/>
+      </w:pPr>
+      <w:r>
+        <w:t xml:space="preserve">    generate2: 2 4</w:t>
+      </w:r>
+    </w:p>
+    <w:p>
+      <w:pPr>
+        <w:ind w:firstLine="420"/>
+      </w:pPr>
+      <w:r>
+        <w:t xml:space="preserve">    generate2: 1 4</w:t>
+      </w:r>
+    </w:p>
+    <w:p>
+      <w:pPr>
+        <w:ind w:firstLine="420"/>
+      </w:pPr>
+      <w:r>
+        <w:t xml:space="preserve">    generate2: 0 4</w:t>
+      </w:r>
+    </w:p>
+    <w:p>
+      <w:pPr>
+        <w:ind w:firstLine="420"/>
+      </w:pPr>
+      <w:r>
+        <w:t xml:space="preserve">    generate2: 0 5</w:t>
+      </w:r>
+    </w:p>
+    <w:p>
+      <w:pPr>
+        <w:ind w:firstLine="420"/>
+      </w:pPr>
+      <w:r>
+        <w:t xml:space="preserve">    generate2: 1 5</w:t>
+      </w:r>
+    </w:p>
+    <w:p>
+      <w:pPr>
+        <w:ind w:firstLine="420"/>
+      </w:pPr>
+      <w:r>
+        <w:t xml:space="preserve">    generate2: 2 5</w:t>
+      </w:r>
+    </w:p>
+    <w:p>
+      <w:pPr>
+        <w:ind w:firstLine="420"/>
+      </w:pPr>
+      <w:r>
+        <w:t xml:space="preserve">    generate2: 3 5</w:t>
+      </w:r>
+    </w:p>
+    <w:p>
+      <w:pPr>
+        <w:ind w:firstLine="420"/>
+      </w:pPr>
+      <w:r>
+        <w:t xml:space="preserve">    generate2: 4 5</w:t>
+      </w:r>
+    </w:p>
+    <w:p>
+      <w:pPr>
+        <w:ind w:firstLine="420"/>
+      </w:pPr>
+      <w:r>
+        <w:t xml:space="preserve">    generate2: 4 4</w:t>
+      </w:r>
+    </w:p>
+    <w:p>
+      <w:pPr>
+        <w:ind w:firstLine="420"/>
+      </w:pPr>
+      <w:r>
+        <w:t xml:space="preserve">    generate2: 3 4</w:t>
+      </w:r>
+    </w:p>
+    <w:p>
+      <w:pPr>
+        <w:ind w:firstLine="420"/>
+      </w:pPr>
+      <w:r>
+        <w:t xml:space="preserve">    generate2: 3 3</w:t>
+      </w:r>
+    </w:p>
+    <w:p>
+      <w:pPr>
+        <w:ind w:firstLine="420"/>
+      </w:pPr>
+      <w:r>
+        <w:t xml:space="preserve">    generate2: 4 3</w:t>
+      </w:r>
+    </w:p>
+    <w:p>
+      <w:pPr>
+        <w:ind w:firstLine="420"/>
+      </w:pPr>
+      <w:r>
+        <w:t xml:space="preserve">    generate2: 4 2</w:t>
+      </w:r>
+    </w:p>
+    <w:p>
+      <w:pPr>
+        <w:ind w:left="420" w:firstLine="420"/>
+      </w:pPr>
+      <w:r>
+        <w:t>generate2: 4 1</w:t>
+      </w:r>
+    </w:p>
+    <w:p>
+      <w:pPr>
+        <w:ind w:firstLine="420"/>
+      </w:pPr>
+      <w:r>
+        <w:t xml:space="preserve">    generate2: 4 0</w:t>
+      </w:r>
+    </w:p>
+    <w:p>
+      <w:pPr>
+        <w:ind w:firstLine="420"/>
+      </w:pPr>
+      <w:r>
+        <w:t xml:space="preserve">    generate2: 3 0</w:t>
+      </w:r>
+    </w:p>
+    <w:p>
+      <w:pPr>
+        <w:ind w:firstLine="420"/>
+      </w:pPr>
+      <w:r>
+        <w:t xml:space="preserve">    generate2: 3 1</w:t>
+      </w:r>
+    </w:p>
+    <w:p>
+      <w:pPr>
+        <w:ind w:firstLine="420"/>
+      </w:pPr>
+    </w:p>
+    <w:p>
+      <w:pPr>
+        <w:ind w:firstLine="420"/>
+      </w:pPr>
+      <w:r>
+        <w:t>原因</w:t>
+      </w:r>
+      <w:r>
+        <w:rPr>
+          <w:rFonts w:hint="eastAsia"/>
+        </w:rPr>
+        <w:t>：</w:t>
+      </w:r>
+      <w:proofErr w:type="spellStart"/>
+      <w:proofErr w:type="gramStart"/>
+      <w:r>
+        <w:t>get</w:t>
+      </w:r>
+      <w:r>
+        <w:t>BotLeft</w:t>
+      </w:r>
+      <w:proofErr w:type="spellEnd"/>
+      <w:r>
+        <w:t>()</w:t>
+      </w:r>
+      <w:proofErr w:type="gramEnd"/>
+    </w:p>
+    <w:p>
+      <w:pPr>
+        <w:ind w:firstLine="420"/>
+      </w:pPr>
+      <w:r>
+        <w:t>水平空格和垂直空格数量相等</w:t>
+      </w:r>
+      <w:r>
+        <w:rPr>
+          <w:rFonts w:hint="eastAsia"/>
+        </w:rPr>
+        <w:t>。</w:t>
+      </w:r>
+      <w:r>
+        <w:rPr>
+          <w:rFonts w:hint="eastAsia"/>
+        </w:rPr>
+        <w:t xml:space="preserve"> </w:t>
+      </w:r>
+      <w:r>
+        <w:rPr>
+          <w:rFonts w:hint="eastAsia"/>
+        </w:rPr>
+        <w:t>所以把俩边都加进去了。导致又是随机分</w:t>
+      </w:r>
+    </w:p>
+    <w:p>
+      <w:pPr>
+        <w:ind w:firstLine="420"/>
+      </w:pPr>
+    </w:p>
+    <w:p>
+      <w:pPr>
+        <w:ind w:firstLine="420"/>
+      </w:pPr>
+    </w:p>
+    <w:p>
+      <w:pPr>
+        <w:ind w:firstLine="420"/>
+      </w:pPr>
+    </w:p>
+    <w:p>
+      <w:pPr>
+        <w:ind w:firstLine="420"/>
+      </w:pPr>
+    </w:p>
+    <w:p>
+      <w:pPr>
+        <w:ind w:firstLine="420"/>
+        <w:rPr>
+          <w:rFonts w:hint="eastAsia"/>
+          <w:noProof/>
+        </w:rPr>
+      </w:pPr>
+    </w:p>
+    <w:p>
+      <w:pPr>
+        <w:ind w:firstLine="420"/>
+      </w:pPr>
+      <w:r>
+        <w:rPr>
+          <w:noProof/>
+        </w:rPr>
+        <w:lastRenderedPageBreak/>
+        <w:drawing>
+          <wp:inline distT="0" distB="0" distL="0" distR="0" wp14:anchorId="67CF7E83" wp14:editId="3836BBC8">
+            <wp:extent cx="1285123" cy="2380496"/>
+            <wp:effectExtent l="0" t="0" r="0" b="1270"/>
+            <wp:docPr id="5" name="图片 5"/>
+            <wp:cNvGraphicFramePr>
+              <a:graphicFrameLocks xmlns:a="http://schemas.openxmlformats.org/drawingml/2006/main" noChangeAspect="1"/>
+            </wp:cNvGraphicFramePr>
+            <a:graphic xmlns:a="http://schemas.openxmlformats.org/drawingml/2006/main">
+              <a:graphicData uri="http://schemas.openxmlformats.org/drawingml/2006/picture">
+                <pic:pic xmlns:pic="http://schemas.openxmlformats.org/drawingml/2006/picture">
+                  <pic:nvPicPr>
+                    <pic:cNvPr id="1" name=""/>
+                    <pic:cNvPicPr/>
+                  </pic:nvPicPr>
+                  <pic:blipFill rotWithShape="1">
+                    <a:blip r:embed="rId8"/>
+                    <a:srcRect l="1146" t="4073" r="74484" b="15641"/>
+                    <a:stretch/>
+                  </pic:blipFill>
+                  <pic:spPr bwMode="auto">
+                    <a:xfrm>
+                      <a:off x="0" y="0"/>
+                      <a:ext cx="1285326" cy="2380872"/>
+                    </a:xfrm>
+                    <a:prstGeom prst="rect">
+                      <a:avLst/>
+                    </a:prstGeom>
+                    <a:ln>
+                      <a:noFill/>
+                    </a:ln>
+                    <a:extLst>
+                      <a:ext uri="{53640926-AAD7-44D8-BBD7-CCE9431645EC}">
+                        <a14:shadowObscured xmlns:a14="http://schemas.microsoft.com/office/drawing/2010/main"/>
+                      </a:ext>
+                    </a:extLst>
+                  </pic:spPr>
+                </pic:pic>
+              </a:graphicData>
+            </a:graphic>
+          </wp:inline>
+        </w:drawing>
+      </w:r>
+    </w:p>
+    <w:p>
+      <w:pPr>
+        <w:ind w:left="420" w:firstLine="420"/>
+      </w:pPr>
+      <w:r>
+        <w:t>generate2: 0 0</w:t>
+      </w:r>
+    </w:p>
+    <w:p>
+      <w:pPr>
+        <w:ind w:firstLine="420"/>
+      </w:pPr>
+      <w:r>
+        <w:t xml:space="preserve">    generate2: 0 1</w:t>
+      </w:r>
+    </w:p>
+    <w:p>
+      <w:pPr>
+        <w:ind w:left="420" w:firstLine="420"/>
+      </w:pPr>
+      <w:r>
+        <w:t>generate2: 1 1</w:t>
+      </w:r>
+    </w:p>
+    <w:p>
+      <w:pPr>
+        <w:ind w:firstLine="420"/>
+      </w:pPr>
+      <w:r>
+        <w:t xml:space="preserve">    generate2: 1 2</w:t>
+      </w:r>
+    </w:p>
+    <w:p>
+      <w:pPr>
+        <w:ind w:firstLine="420"/>
+      </w:pPr>
+      <w:r>
+        <w:t xml:space="preserve">    generate2: 2 2</w:t>
+      </w:r>
+    </w:p>
+    <w:p>
+      <w:pPr>
+        <w:ind w:firstLine="420"/>
+      </w:pPr>
+      <w:r>
+        <w:t xml:space="preserve">    generate2: 3 2</w:t>
+      </w:r>
+    </w:p>
+    <w:p>
+      <w:pPr>
+        <w:ind w:firstLine="420"/>
+      </w:pPr>
+      <w:r>
+        <w:t xml:space="preserve">    generate2: 4 2</w:t>
+      </w:r>
+    </w:p>
+    <w:p>
+      <w:pPr>
+        <w:ind w:firstLine="420"/>
+      </w:pPr>
+      <w:r>
+        <w:t xml:space="preserve">    generate2: 4 3</w:t>
+      </w:r>
+    </w:p>
+    <w:p>
+      <w:pPr>
+        <w:ind w:firstLine="420"/>
+      </w:pPr>
+      <w:r>
+        <w:t xml:space="preserve">    generate2: 4 4</w:t>
+      </w:r>
+    </w:p>
+    <w:p>
+      <w:pPr>
+        <w:ind w:firstLine="420"/>
+      </w:pPr>
+      <w:r>
+        <w:t xml:space="preserve">    generate2: 5 4</w:t>
+      </w:r>
+    </w:p>
+    <w:p>
+      <w:pPr>
+        <w:ind w:firstLine="420"/>
+      </w:pPr>
+      <w:r>
+        <w:t xml:space="preserve">    generate2: 5 5</w:t>
+      </w:r>
+    </w:p>
+    <w:p>
+      <w:pPr>
+        <w:ind w:firstLine="420"/>
+      </w:pPr>
+      <w:r>
+        <w:t xml:space="preserve">    generate2: 4 5</w:t>
+      </w:r>
+    </w:p>
+    <w:p>
+      <w:pPr>
+        <w:ind w:firstLine="420"/>
+      </w:pPr>
+      <w:r>
+        <w:t xml:space="preserve">    generate2: 3 5</w:t>
+      </w:r>
+    </w:p>
+    <w:p>
+      <w:pPr>
+        <w:ind w:firstLine="420"/>
+      </w:pPr>
+      <w:r>
+        <w:t xml:space="preserve">    generate2: 3 4</w:t>
+      </w:r>
+    </w:p>
+    <w:p>
+      <w:pPr>
+        <w:ind w:firstLine="420"/>
+      </w:pPr>
+      <w:r>
+        <w:t xml:space="preserve">    generate2: 2 4</w:t>
+      </w:r>
+    </w:p>
+    <w:p>
+      <w:pPr>
+        <w:ind w:firstLine="420"/>
+      </w:pPr>
+      <w:r>
+        <w:t xml:space="preserve">    generate2: 1 4</w:t>
+      </w:r>
+    </w:p>
+    <w:p>
+      <w:pPr>
+        <w:ind w:firstLine="420"/>
+      </w:pPr>
+      <w:r>
+        <w:t xml:space="preserve">    generate2: 1 5</w:t>
+      </w:r>
+    </w:p>
+    <w:p>
+      <w:pPr>
+        <w:ind w:left="420" w:firstLine="420"/>
+      </w:pPr>
+      <w:r>
+        <w:t>generate2: 0 5</w:t>
+      </w:r>
+    </w:p>
+    <w:p>
+      <w:pPr>
+        <w:ind w:firstLine="420"/>
+      </w:pPr>
+      <w:r>
+        <w:t xml:space="preserve">    generate2: 0 4</w:t>
+      </w:r>
+    </w:p>
+    <w:p>
+      <w:pPr>
+        <w:ind w:firstLine="420"/>
+      </w:pPr>
+      <w:r>
+        <w:t xml:space="preserve">    generate2: 0 3</w:t>
+      </w:r>
+    </w:p>
+    <w:p>
+      <w:pPr>
+        <w:ind w:firstLine="420"/>
+      </w:pPr>
+      <w:r>
+        <w:t xml:space="preserve">    generate2: 1 3</w:t>
+      </w:r>
+    </w:p>
+    <w:p>
+      <w:pPr>
+        <w:ind w:firstLine="420"/>
+      </w:pPr>
+      <w:r>
+        <w:t xml:space="preserve">    generate2: 2 3</w:t>
+      </w:r>
+    </w:p>
+    <w:p>
+      <w:pPr>
+        <w:ind w:firstLine="420"/>
+      </w:pPr>
+      <w:r>
+        <w:t>原因</w:t>
+      </w:r>
+      <w:r>
+        <w:rPr>
+          <w:rFonts w:hint="eastAsia"/>
+        </w:rPr>
+        <w:t>：</w:t>
+      </w:r>
+      <w:r>
+        <w:t>在中间处分开</w:t>
+      </w:r>
+      <w:r>
+        <w:rPr>
+          <w:rFonts w:hint="eastAsia"/>
+        </w:rPr>
+        <w:t>。</w:t>
+      </w:r>
+      <w:r>
+        <w:t>最为致命</w:t>
+      </w:r>
+      <w:r>
+        <w:rPr>
+          <w:rFonts w:hint="eastAsia"/>
+        </w:rPr>
+        <w:t>。需要检测位置算法</w:t>
+      </w:r>
+    </w:p>
+    <w:p>
+      <w:pPr>
+        <w:ind w:firstLine="420"/>
+      </w:pPr>
+    </w:p>
+    <w:p>
+      <w:pPr>
+        <w:ind w:firstLine="420"/>
+      </w:pPr>
+    </w:p>
+    <w:p>
+      <w:pPr>
+        <w:ind w:firstLine="420"/>
+      </w:pPr>
+    </w:p>
+    <w:p>
+      <w:pPr>
+        <w:ind w:firstLine="420"/>
+      </w:pPr>
+    </w:p>
+    <w:p>
+      <w:pPr>
+        <w:ind w:firstLine="420"/>
+      </w:pPr>
+    </w:p>
+    <w:p>
+      <w:pPr>
+        <w:ind w:firstLine="420"/>
+      </w:pPr>
+    </w:p>
+    <w:p>
+      <w:pPr>
+        <w:ind w:firstLine="420"/>
+      </w:pPr>
+    </w:p>
+    <w:p>
+      <w:pPr>
+        <w:ind w:firstLine="420"/>
+        <w:rPr>
+          <w:rFonts w:hint="eastAsia"/>
+          <w:noProof/>
+        </w:rPr>
+      </w:pPr>
+    </w:p>
+    <w:p>
+      <w:pPr>
+        <w:ind w:firstLine="420"/>
+      </w:pPr>
+      <w:r>
+        <w:rPr>
+          <w:noProof/>
+        </w:rPr>
+        <w:lastRenderedPageBreak/>
+        <w:drawing>
+          <wp:inline distT="0" distB="0" distL="0" distR="0" wp14:anchorId="073889B0" wp14:editId="65223234">
+            <wp:extent cx="1328049" cy="2388728"/>
+            <wp:effectExtent l="0" t="0" r="5715" b="0"/>
+            <wp:docPr id="6" name="图片 6"/>
+            <wp:cNvGraphicFramePr>
+              <a:graphicFrameLocks xmlns:a="http://schemas.openxmlformats.org/drawingml/2006/main" noChangeAspect="1"/>
+            </wp:cNvGraphicFramePr>
+            <a:graphic xmlns:a="http://schemas.openxmlformats.org/drawingml/2006/main">
+              <a:graphicData uri="http://schemas.openxmlformats.org/drawingml/2006/picture">
+                <pic:pic xmlns:pic="http://schemas.openxmlformats.org/drawingml/2006/picture">
+                  <pic:nvPicPr>
+                    <pic:cNvPr id="1" name=""/>
+                    <pic:cNvPicPr/>
+                  </pic:nvPicPr>
+                  <pic:blipFill rotWithShape="1">
+                    <a:blip r:embed="rId9"/>
+                    <a:srcRect l="164" t="4364" r="74649" b="15058"/>
+                    <a:stretch/>
+                  </pic:blipFill>
+                  <pic:spPr bwMode="auto">
+                    <a:xfrm>
+                      <a:off x="0" y="0"/>
+                      <a:ext cx="1328465" cy="2389477"/>
+                    </a:xfrm>
+                    <a:prstGeom prst="rect">
+                      <a:avLst/>
+                    </a:prstGeom>
+                    <a:ln>
+                      <a:noFill/>
+                    </a:ln>
+                    <a:extLst>
+                      <a:ext uri="{53640926-AAD7-44D8-BBD7-CCE9431645EC}">
+                        <a14:shadowObscured xmlns:a14="http://schemas.microsoft.com/office/drawing/2010/main"/>
+                      </a:ext>
+                    </a:extLst>
+                  </pic:spPr>
+                </pic:pic>
+              </a:graphicData>
+            </a:graphic>
+          </wp:inline>
+        </w:drawing>
+      </w:r>
+    </w:p>
+    <w:p>
+      <w:pPr>
+        <w:ind w:left="420" w:firstLine="420"/>
+      </w:pPr>
+      <w:r>
+        <w:t>generate2: 0 0</w:t>
+      </w:r>
+    </w:p>
+    <w:p>
+      <w:pPr>
+        <w:ind w:firstLine="420"/>
+      </w:pPr>
+      <w:r>
+        <w:t xml:space="preserve">    generate2: 0 1</w:t>
+      </w:r>
+    </w:p>
+    <w:p>
+      <w:pPr>
+        <w:ind w:firstLine="420"/>
+      </w:pPr>
+      <w:r>
+        <w:t xml:space="preserve">    generate2: 0 2</w:t>
+      </w:r>
+    </w:p>
+    <w:p>
+      <w:pPr>
+        <w:ind w:firstLine="420"/>
+      </w:pPr>
+      <w:r>
+        <w:t xml:space="preserve">    generate2: 0 3</w:t>
+      </w:r>
+    </w:p>
+    <w:p>
+      <w:pPr>
+        <w:ind w:firstLine="420"/>
+      </w:pPr>
+      <w:r>
+        <w:t xml:space="preserve">    generate2: 1 3</w:t>
+      </w:r>
+    </w:p>
+    <w:p>
+      <w:pPr>
+        <w:ind w:firstLine="420"/>
+      </w:pPr>
+      <w:r>
+        <w:t xml:space="preserve">    generate2: 2 3</w:t>
+      </w:r>
+    </w:p>
+    <w:p>
+      <w:pPr>
+        <w:ind w:firstLine="420"/>
+      </w:pPr>
+      <w:r>
+        <w:t xml:space="preserve">    generate2: 3 3</w:t>
+      </w:r>
+    </w:p>
+    <w:p>
+      <w:pPr>
+        <w:ind w:firstLine="420"/>
+      </w:pPr>
+      <w:r>
+        <w:t xml:space="preserve">    generate2: 3 2</w:t>
+      </w:r>
+    </w:p>
+    <w:p>
+      <w:pPr>
+        <w:ind w:firstLine="420"/>
+      </w:pPr>
+      <w:r>
+        <w:t xml:space="preserve">    generate2: 4 2</w:t>
+      </w:r>
+    </w:p>
+    <w:p>
+      <w:pPr>
+        <w:ind w:firstLine="420"/>
+      </w:pPr>
+      <w:r>
+        <w:t xml:space="preserve">    generate2: 4 1</w:t>
+      </w:r>
+    </w:p>
+    <w:p>
+      <w:pPr>
+        <w:ind w:left="420" w:firstLine="420"/>
+      </w:pPr>
+      <w:r>
+        <w:t>generate2: 4 0</w:t>
+      </w:r>
+    </w:p>
+    <w:p>
+      <w:pPr>
+        <w:ind w:firstLine="420"/>
+      </w:pPr>
+      <w:r>
+        <w:t xml:space="preserve">    generate2: 5 0</w:t>
+      </w:r>
+    </w:p>
+    <w:p>
+      <w:pPr>
+        <w:ind w:firstLine="420"/>
+      </w:pPr>
+      <w:r>
+        <w:t xml:space="preserve">    generate2: 5 1</w:t>
+      </w:r>
+    </w:p>
+    <w:p>
+      <w:pPr>
+        <w:ind w:firstLine="420"/>
+      </w:pPr>
+      <w:r>
+        <w:t xml:space="preserve">    generate2: 5 2</w:t>
+      </w:r>
+    </w:p>
+    <w:p>
+      <w:pPr>
+        <w:ind w:firstLine="420"/>
+      </w:pPr>
+      <w:r>
+        <w:t xml:space="preserve">    generate2: 5 3</w:t>
+      </w:r>
+    </w:p>
+    <w:p>
+      <w:pPr>
+        <w:ind w:firstLine="420"/>
+      </w:pPr>
+      <w:r>
+        <w:t xml:space="preserve">    generate2: 4 3</w:t>
+      </w:r>
+    </w:p>
+    <w:p>
+      <w:pPr>
+        <w:ind w:firstLine="420"/>
+      </w:pPr>
+      <w:r>
+        <w:t xml:space="preserve">    generate2: 4 4</w:t>
+      </w:r>
+    </w:p>
+    <w:p>
+      <w:pPr>
+        <w:ind w:firstLine="420"/>
+      </w:pPr>
+      <w:r>
+        <w:t xml:space="preserve">    generate2: 5 4</w:t>
+      </w:r>
+    </w:p>
+    <w:p>
+      <w:pPr>
+        <w:ind w:firstLine="420"/>
+      </w:pPr>
+      <w:r>
+        <w:t xml:space="preserve">    generate2: 5 5</w:t>
+      </w:r>
+    </w:p>
+    <w:p>
+      <w:pPr>
+        <w:ind w:firstLine="420"/>
+      </w:pPr>
+      <w:r>
+        <w:t xml:space="preserve">    generate2: 4 5</w:t>
+      </w:r>
+    </w:p>
+    <w:p>
+      <w:pPr>
+        <w:ind w:firstLine="420"/>
+      </w:pPr>
+      <w:r>
+        <w:t xml:space="preserve">    generate2: 3 5</w:t>
+      </w:r>
+    </w:p>
+    <w:p>
+      <w:pPr>
+        <w:ind w:firstLine="420"/>
+      </w:pPr>
+      <w:r>
+        <w:t xml:space="preserve">    generate2: 2 5</w:t>
+      </w:r>
+    </w:p>
+    <w:p>
+      <w:pPr>
+        <w:ind w:firstLine="420"/>
+      </w:pPr>
+      <w:r>
+        <w:t xml:space="preserve">    generate2: 2 4</w:t>
+      </w:r>
+    </w:p>
+    <w:p>
+      <w:pPr>
+        <w:ind w:firstLine="420"/>
+      </w:pPr>
+      <w:r>
+        <w:t xml:space="preserve">    generate2: 1 4</w:t>
+      </w:r>
+    </w:p>
+    <w:p>
+      <w:pPr>
+        <w:ind w:firstLine="420"/>
+      </w:pPr>
+      <w:r>
+        <w:t xml:space="preserve">    generate2: 1 5</w:t>
+      </w:r>
+    </w:p>
+    <w:p>
+      <w:pPr>
+        <w:ind w:firstLine="420"/>
+      </w:pPr>
+      <w:r>
+        <w:t xml:space="preserve">    generate2: 0 5</w:t>
+      </w:r>
+    </w:p>
+    <w:p>
+      <w:pPr>
+        <w:ind w:firstLine="420"/>
+      </w:pPr>
+    </w:p>
+    <w:p>
+      <w:pPr>
+        <w:ind w:firstLine="420"/>
+      </w:pPr>
+    </w:p>
+    <w:p>
+      <w:pPr>
+        <w:ind w:firstLine="420"/>
+      </w:pPr>
+    </w:p>
+    <w:p>
+      <w:pPr>
+        <w:ind w:firstLine="420"/>
+      </w:pPr>
+    </w:p>
+    <w:p>
+      <w:pPr>
+        <w:rPr>
+          <w:rFonts w:hint="eastAsia"/>
+          <w:noProof/>
+        </w:rPr>
+      </w:pPr>
+    </w:p>
+    <w:p>
+      <w:pPr>
+        <w:ind w:firstLine="420"/>
+      </w:pPr>
+      <w:r>
+        <w:rPr>
+          <w:noProof/>
+        </w:rPr>
+        <w:lastRenderedPageBreak/>
+        <w:drawing>
+          <wp:inline distT="0" distB="0" distL="0" distR="0" wp14:anchorId="5D40FAAD" wp14:editId="77F212A1">
+            <wp:extent cx="1310688" cy="2388537"/>
+            <wp:effectExtent l="0" t="0" r="3810" b="0"/>
+            <wp:docPr id="7" name="图片 7"/>
+            <wp:cNvGraphicFramePr>
+              <a:graphicFrameLocks xmlns:a="http://schemas.openxmlformats.org/drawingml/2006/main" noChangeAspect="1"/>
+            </wp:cNvGraphicFramePr>
+            <a:graphic xmlns:a="http://schemas.openxmlformats.org/drawingml/2006/main">
+              <a:graphicData uri="http://schemas.openxmlformats.org/drawingml/2006/picture">
+                <pic:pic xmlns:pic="http://schemas.openxmlformats.org/drawingml/2006/picture">
+                  <pic:nvPicPr>
+                    <pic:cNvPr id="1" name=""/>
+                    <pic:cNvPicPr/>
+                  </pic:nvPicPr>
+                  <pic:blipFill rotWithShape="1">
+                    <a:blip r:embed="rId10"/>
+                    <a:srcRect l="818" t="4365" r="74322" b="15058"/>
+                    <a:stretch/>
+                  </pic:blipFill>
+                  <pic:spPr bwMode="auto">
+                    <a:xfrm>
+                      <a:off x="0" y="0"/>
+                      <a:ext cx="1311198" cy="2389467"/>
+                    </a:xfrm>
+                    <a:prstGeom prst="rect">
+                      <a:avLst/>
+                    </a:prstGeom>
+                    <a:ln>
+                      <a:noFill/>
+                    </a:ln>
+                    <a:extLst>
+                      <a:ext uri="{53640926-AAD7-44D8-BBD7-CCE9431645EC}">
+                        <a14:shadowObscured xmlns:a14="http://schemas.microsoft.com/office/drawing/2010/main"/>
+                      </a:ext>
+                    </a:extLst>
+                  </pic:spPr>
+                </pic:pic>
+              </a:graphicData>
+            </a:graphic>
+          </wp:inline>
+        </w:drawing>
+      </w:r>
+    </w:p>
+    <w:p>
+      <w:pPr>
+        <w:ind w:firstLine="420"/>
+      </w:pPr>
+      <w:r>
+        <w:t>generate2: 0 0</w:t>
+      </w:r>
+    </w:p>
+    <w:p>
+      <w:pPr>
+        <w:ind w:firstLine="420"/>
+      </w:pPr>
+      <w:r>
+        <w:t xml:space="preserve">    generate2: 1 0</w:t>
+      </w:r>
+    </w:p>
+    <w:p>
+      <w:pPr>
+        <w:ind w:firstLine="420"/>
+      </w:pPr>
+      <w:r>
+        <w:t xml:space="preserve">    generate2: 1 1</w:t>
+      </w:r>
+    </w:p>
+    <w:p>
+      <w:pPr>
+        <w:ind w:firstLine="420"/>
+      </w:pPr>
+      <w:r>
+        <w:t xml:space="preserve">    generate2: 1 2</w:t>
+      </w:r>
+    </w:p>
+    <w:p>
+      <w:pPr>
+        <w:ind w:firstLine="420"/>
+      </w:pPr>
+      <w:r>
+        <w:t xml:space="preserve">    generate2: 0 2</w:t>
+      </w:r>
+    </w:p>
+    <w:p>
+      <w:pPr>
+        <w:ind w:firstLine="420"/>
+      </w:pPr>
+      <w:r>
+        <w:t xml:space="preserve">    generate2: 0 3</w:t>
+      </w:r>
+    </w:p>
+    <w:p>
+      <w:pPr>
+        <w:ind w:firstLine="420"/>
+      </w:pPr>
+      <w:r>
+        <w:t xml:space="preserve">    generate2: 1 3</w:t>
+      </w:r>
+    </w:p>
+    <w:p>
+      <w:pPr>
+        <w:ind w:firstLine="420"/>
+      </w:pPr>
+      <w:r>
+        <w:t xml:space="preserve">    generate2: 2 3</w:t>
+      </w:r>
+    </w:p>
+    <w:p>
+      <w:pPr>
+        <w:ind w:firstLine="420"/>
+      </w:pPr>
+      <w:r>
+        <w:t xml:space="preserve">    generate2: 2 2</w:t>
+      </w:r>
+    </w:p>
+    <w:p>
+      <w:pPr>
+        <w:ind w:firstLine="420"/>
+      </w:pPr>
+      <w:r>
+        <w:t xml:space="preserve">    generate2: 3 2</w:t>
+      </w:r>
+    </w:p>
+    <w:p>
+      <w:pPr>
+        <w:ind w:firstLine="420"/>
+      </w:pPr>
+      <w:r>
+        <w:t xml:space="preserve">    generate2: 3 1</w:t>
+      </w:r>
+    </w:p>
+    <w:p>
+      <w:pPr>
+        <w:ind w:firstLine="420"/>
+      </w:pPr>
+      <w:r>
+        <w:t>D/: generate2: 3 0</w:t>
+      </w:r>
+    </w:p>
+    <w:p>
+      <w:pPr>
+        <w:ind w:firstLine="420"/>
+      </w:pPr>
+      <w:r>
+        <w:t xml:space="preserve">    generate2: 4 0</w:t>
+      </w:r>
+    </w:p>
+    <w:p>
+      <w:pPr>
+        <w:ind w:firstLine="420"/>
+      </w:pPr>
+      <w:r>
+        <w:t xml:space="preserve">    generate2: 5 0</w:t>
+      </w:r>
+    </w:p>
+    <w:p>
+      <w:pPr>
+        <w:ind w:firstLine="420"/>
+      </w:pPr>
+      <w:r>
+        <w:t xml:space="preserve">    generate2: 5 1</w:t>
+      </w:r>
+    </w:p>
+    <w:p>
+      <w:pPr>
+        <w:ind w:firstLine="420"/>
+      </w:pPr>
+      <w:r>
+        <w:t xml:space="preserve">    generate2: 5 2</w:t>
+      </w:r>
+    </w:p>
+    <w:p>
+      <w:pPr>
+        <w:ind w:firstLine="420"/>
+      </w:pPr>
+      <w:r>
+        <w:t xml:space="preserve">    generate2: 5 3</w:t>
+      </w:r>
+    </w:p>
+    <w:p>
+      <w:pPr>
+        <w:ind w:firstLine="420"/>
+      </w:pPr>
+      <w:r>
+        <w:t xml:space="preserve">    generate2: 5 4</w:t>
+      </w:r>
+    </w:p>
+    <w:p>
+      <w:pPr>
+        <w:ind w:firstLine="420"/>
+      </w:pPr>
+      <w:r>
+        <w:t xml:space="preserve">    generate2: 4 4</w:t>
+      </w:r>
+    </w:p>
+    <w:p>
+      <w:pPr>
+        <w:ind w:firstLine="420"/>
+      </w:pPr>
+      <w:r>
+        <w:t xml:space="preserve">    generate2: 3 4</w:t>
+      </w:r>
+    </w:p>
+    <w:p>
+      <w:pPr>
+        <w:ind w:firstLine="420"/>
+      </w:pPr>
+      <w:r>
+        <w:t xml:space="preserve">    generate2: 3 3</w:t>
+      </w:r>
+    </w:p>
+    <w:p>
+      <w:pPr>
+        <w:ind w:firstLine="420"/>
+      </w:pPr>
+      <w:r>
+        <w:t xml:space="preserve">    generate2: 4 3</w:t>
+      </w:r>
+    </w:p>
+    <w:p>
+      <w:pPr>
+        <w:ind w:firstLine="420"/>
+      </w:pPr>
+      <w:r>
+        <w:t>D/: generate2: 4 2</w:t>
+      </w:r>
+    </w:p>
+    <w:p>
+      <w:pPr>
+        <w:ind w:firstLine="420"/>
+        <w:rPr>
+          <w:rFonts w:hint="eastAsia"/>
+        </w:rPr>
+      </w:pPr>
+      <w:r>
+        <w:t>原因</w:t>
+      </w:r>
+      <w:r>
+        <w:rPr>
+          <w:rFonts w:hint="eastAsia"/>
+        </w:rPr>
+        <w:t>:</w:t>
+      </w:r>
+      <w:r>
+        <w:rPr>
+          <w:rFonts w:hint="eastAsia"/>
+        </w:rPr>
+        <w:t>遇到了三个空位</w:t>
+      </w:r>
+      <w:r>
+        <w:rPr>
+          <w:rFonts w:hint="eastAsia"/>
+        </w:rPr>
+        <w:t xml:space="preserve"> </w:t>
+      </w:r>
+      <w:r>
+        <w:rPr>
+          <w:rFonts w:hint="eastAsia"/>
+        </w:rPr>
+        <w:t>随机</w:t>
+      </w:r>
       <w:bookmarkStart w:id="0" w:name="_GoBack"/>
       <w:bookmarkEnd w:id="0"/>
       <w:r>
-        <w:t>generate2: 0 0</w:t>
-      </w:r>
-    </w:p>
-    <w:p>
-      <w:pPr>
-        <w:ind w:firstLine="420"/>
-      </w:pPr>
-      <w:r>
-        <w:t xml:space="preserve">    generate2: 0 1</w:t>
-      </w:r>
-    </w:p>
-    <w:p>
-      <w:pPr>
-        <w:ind w:firstLine="420"/>
-      </w:pPr>
-      <w:r>
-        <w:t xml:space="preserve">    generate2: 0 2</w:t>
-      </w:r>
-    </w:p>
-    <w:p>
-      <w:pPr>
-        <w:ind w:firstLine="420"/>
-      </w:pPr>
-      <w:r>
-        <w:t xml:space="preserve">    generate2: 1 2</w:t>
-      </w:r>
-    </w:p>
-    <w:p>
-      <w:pPr>
-        <w:ind w:firstLineChars="400" w:firstLine="840"/>
-      </w:pPr>
-      <w:r>
-        <w:t>generate2: 2 2</w:t>
-      </w:r>
-    </w:p>
-    <w:p>
-      <w:pPr>
-        <w:ind w:firstLine="420"/>
-      </w:pPr>
-      <w:r>
-        <w:t xml:space="preserve">    generate2: 3 2</w:t>
-      </w:r>
-    </w:p>
-    <w:p>
-      <w:pPr>
-        <w:ind w:firstLine="420"/>
-      </w:pPr>
-      <w:r>
-        <w:t xml:space="preserve">    generate2: 4 2</w:t>
-      </w:r>
-    </w:p>
-    <w:p>
-      <w:pPr>
-        <w:ind w:firstLine="420"/>
-      </w:pPr>
-      <w:r>
-        <w:t xml:space="preserve">    generate2: 4 1</w:t>
-      </w:r>
-    </w:p>
-    <w:p>
-      <w:pPr>
-        <w:ind w:firstLine="420"/>
-      </w:pPr>
-      <w:r>
-        <w:t xml:space="preserve">    generate2: 3 1</w:t>
-      </w:r>
-    </w:p>
-    <w:p>
-      <w:pPr>
-        <w:ind w:firstLine="420"/>
-      </w:pPr>
-      <w:r>
-        <w:t xml:space="preserve">    generate2: 2 1</w:t>
-      </w:r>
-    </w:p>
-    <w:p>
-      <w:pPr>
-        <w:ind w:firstLine="420"/>
-      </w:pPr>
-      <w:r>
-        <w:t xml:space="preserve">    generate2: 1 1</w:t>
-      </w:r>
-    </w:p>
-    <w:p>
-      <w:pPr>
-        <w:ind w:firstLine="420"/>
-      </w:pPr>
-      <w:r>
-        <w:t xml:space="preserve">    generate2: 1 0</w:t>
-      </w:r>
-    </w:p>
-    <w:p>
-      <w:pPr>
-        <w:ind w:firstLine="420"/>
-      </w:pPr>
-      <w:r>
-        <w:t xml:space="preserve">    generate2: 2 0</w:t>
-      </w:r>
-    </w:p>
-    <w:p>
-      <w:pPr>
-        <w:ind w:firstLine="420"/>
         <w:rPr>
           <w:rFonts w:hint="eastAsia"/>
         </w:rPr>
-      </w:pPr>
-      <w:r>
-        <w:t xml:space="preserve">    generate2: 3 0</w:t>
+        <w:t>选择了较小的</w:t>
       </w:r>
     </w:p>
     <w:sectPr>

</xml_diff>

<commit_message>
constraint added to filter generated grid
</commit_message>
<xml_diff>
--- a/specialcases.docx
+++ b/specialcases.docx
@@ -716,7 +716,6 @@
       <w:pPr>
         <w:ind w:firstLine="420"/>
         <w:rPr>
-          <w:rFonts w:hint="eastAsia"/>
           <w:noProof/>
         </w:rPr>
       </w:pPr>
@@ -1040,7 +1039,6 @@
       <w:pPr>
         <w:ind w:firstLine="420"/>
         <w:rPr>
-          <w:rFonts w:hint="eastAsia"/>
           <w:noProof/>
         </w:rPr>
       </w:pPr>
@@ -1345,7 +1343,6 @@
       <w:pPr>
         <w:ind w:firstLine="420"/>
         <w:rPr>
-          <w:rFonts w:hint="eastAsia"/>
           <w:noProof/>
         </w:rPr>
       </w:pPr>
@@ -1634,7 +1631,6 @@
     <w:p>
       <w:pPr>
         <w:rPr>
-          <w:rFonts w:hint="eastAsia"/>
           <w:noProof/>
         </w:rPr>
       </w:pPr>
@@ -1879,9 +1875,320 @@
     <w:p>
       <w:pPr>
         <w:ind w:firstLine="420"/>
+      </w:pPr>
+      <w:r>
+        <w:t>原因</w:t>
+      </w:r>
+      <w:r>
         <w:rPr>
           <w:rFonts w:hint="eastAsia"/>
         </w:rPr>
+        <w:t>:</w:t>
+      </w:r>
+      <w:r>
+        <w:rPr>
+          <w:rFonts w:hint="eastAsia"/>
+        </w:rPr>
+        <w:t>遇到了三个空位</w:t>
+      </w:r>
+      <w:r>
+        <w:rPr>
+          <w:rFonts w:hint="eastAsia"/>
+        </w:rPr>
+        <w:t xml:space="preserve"> </w:t>
+      </w:r>
+      <w:r>
+        <w:rPr>
+          <w:rFonts w:hint="eastAsia"/>
+        </w:rPr>
+        <w:t>随机</w:t>
+      </w:r>
+      <w:r>
+        <w:rPr>
+          <w:rFonts w:hint="eastAsia"/>
+        </w:rPr>
+        <w:t>选择了较小的</w:t>
+      </w:r>
+    </w:p>
+    <w:p>
+      <w:pPr>
+        <w:ind w:firstLine="420"/>
+      </w:pPr>
+    </w:p>
+    <w:p>
+      <w:pPr>
+        <w:ind w:firstLine="420"/>
+      </w:pPr>
+    </w:p>
+    <w:p>
+      <w:pPr>
+        <w:ind w:firstLine="420"/>
+      </w:pPr>
+    </w:p>
+    <w:p>
+      <w:pPr>
+        <w:ind w:firstLine="420"/>
+      </w:pPr>
+    </w:p>
+    <w:p>
+      <w:pPr>
+        <w:ind w:firstLine="420"/>
+      </w:pPr>
+    </w:p>
+    <w:p>
+      <w:pPr>
+        <w:ind w:firstLine="420"/>
+      </w:pPr>
+    </w:p>
+    <w:p>
+      <w:pPr>
+        <w:ind w:firstLine="420"/>
+        <w:rPr>
+          <w:rFonts w:hint="eastAsia"/>
+          <w:noProof/>
+        </w:rPr>
+      </w:pPr>
+    </w:p>
+    <w:p>
+      <w:pPr>
+        <w:ind w:firstLine="420"/>
+      </w:pPr>
+      <w:r>
+        <w:rPr>
+          <w:noProof/>
+        </w:rPr>
+        <w:lastRenderedPageBreak/>
+        <w:drawing>
+          <wp:inline distT="0" distB="0" distL="0" distR="0" wp14:anchorId="75EE6F10" wp14:editId="066CD3B5">
+            <wp:extent cx="1310688" cy="2405738"/>
+            <wp:effectExtent l="0" t="0" r="3810" b="0"/>
+            <wp:docPr id="8" name="图片 8"/>
+            <wp:cNvGraphicFramePr>
+              <a:graphicFrameLocks xmlns:a="http://schemas.openxmlformats.org/drawingml/2006/main" noChangeAspect="1"/>
+            </wp:cNvGraphicFramePr>
+            <a:graphic xmlns:a="http://schemas.openxmlformats.org/drawingml/2006/main">
+              <a:graphicData uri="http://schemas.openxmlformats.org/drawingml/2006/picture">
+                <pic:pic xmlns:pic="http://schemas.openxmlformats.org/drawingml/2006/picture">
+                  <pic:nvPicPr>
+                    <pic:cNvPr id="1" name=""/>
+                    <pic:cNvPicPr/>
+                  </pic:nvPicPr>
+                  <pic:blipFill rotWithShape="1">
+                    <a:blip r:embed="rId11"/>
+                    <a:srcRect l="818" t="8148" r="74322" b="10695"/>
+                    <a:stretch/>
+                  </pic:blipFill>
+                  <pic:spPr bwMode="auto">
+                    <a:xfrm>
+                      <a:off x="0" y="0"/>
+                      <a:ext cx="1311198" cy="2406674"/>
+                    </a:xfrm>
+                    <a:prstGeom prst="rect">
+                      <a:avLst/>
+                    </a:prstGeom>
+                    <a:ln>
+                      <a:noFill/>
+                    </a:ln>
+                    <a:extLst>
+                      <a:ext uri="{53640926-AAD7-44D8-BBD7-CCE9431645EC}">
+                        <a14:shadowObscured xmlns:a14="http://schemas.microsoft.com/office/drawing/2010/main"/>
+                      </a:ext>
+                    </a:extLst>
+                  </pic:spPr>
+                </pic:pic>
+              </a:graphicData>
+            </a:graphic>
+          </wp:inline>
+        </w:drawing>
+      </w:r>
+    </w:p>
+    <w:p>
+      <w:pPr>
+        <w:ind w:firstLine="420"/>
+      </w:pPr>
+      <w:r>
+        <w:t>generate2: 5 5</w:t>
+      </w:r>
+    </w:p>
+    <w:p>
+      <w:pPr>
+        <w:ind w:firstLine="420"/>
+      </w:pPr>
+      <w:r>
+        <w:t xml:space="preserve">    generate2: 5 4</w:t>
+      </w:r>
+    </w:p>
+    <w:p>
+      <w:pPr>
+        <w:ind w:firstLine="420"/>
+      </w:pPr>
+      <w:r>
+        <w:t xml:space="preserve">    generate2: 4 4</w:t>
+      </w:r>
+    </w:p>
+    <w:p>
+      <w:pPr>
+        <w:ind w:firstLine="420"/>
+      </w:pPr>
+      <w:r>
+        <w:t xml:space="preserve">    generate2: 4 3</w:t>
+      </w:r>
+    </w:p>
+    <w:p>
+      <w:pPr>
+        <w:ind w:firstLine="420"/>
+      </w:pPr>
+      <w:r>
+        <w:t xml:space="preserve">    generate2: 3 3</w:t>
+      </w:r>
+    </w:p>
+    <w:p>
+      <w:pPr>
+        <w:ind w:firstLine="420"/>
+      </w:pPr>
+      <w:r>
+        <w:t xml:space="preserve">    generate2: 3 2</w:t>
+      </w:r>
+    </w:p>
+    <w:p>
+      <w:pPr>
+        <w:ind w:firstLine="420"/>
+      </w:pPr>
+      <w:r>
+        <w:t xml:space="preserve">    generate2: 4 2</w:t>
+      </w:r>
+    </w:p>
+    <w:p>
+      <w:pPr>
+        <w:ind w:firstLine="420"/>
+      </w:pPr>
+      <w:r>
+        <w:t xml:space="preserve">    generate2: 4 1</w:t>
+      </w:r>
+    </w:p>
+    <w:p>
+      <w:pPr>
+        <w:ind w:firstLine="420"/>
+      </w:pPr>
+      <w:r>
+        <w:t xml:space="preserve">    generate2: 3 1</w:t>
+      </w:r>
+    </w:p>
+    <w:p>
+      <w:pPr>
+        <w:ind w:firstLine="420"/>
+      </w:pPr>
+      <w:r>
+        <w:t xml:space="preserve">    generate2: 2 1</w:t>
+      </w:r>
+    </w:p>
+    <w:p>
+      <w:pPr>
+        <w:ind w:firstLine="420"/>
+      </w:pPr>
+      <w:r>
+        <w:t xml:space="preserve">    generate2: 2 0</w:t>
+      </w:r>
+    </w:p>
+    <w:p>
+      <w:pPr>
+        <w:ind w:firstLine="420"/>
+      </w:pPr>
+      <w:r>
+        <w:t xml:space="preserve">    generate2: 1 0</w:t>
+      </w:r>
+    </w:p>
+    <w:p>
+      <w:pPr>
+        <w:ind w:firstLine="420"/>
+      </w:pPr>
+      <w:r>
+        <w:t xml:space="preserve">    generate2: 1 1</w:t>
+      </w:r>
+    </w:p>
+    <w:p>
+      <w:pPr>
+        <w:ind w:firstLine="420"/>
+      </w:pPr>
+      <w:r>
+        <w:t xml:space="preserve">    generate2: 1 2</w:t>
+      </w:r>
+    </w:p>
+    <w:p>
+      <w:pPr>
+        <w:ind w:firstLine="420"/>
+      </w:pPr>
+      <w:r>
+        <w:t xml:space="preserve">    generate2: 1 3</w:t>
+      </w:r>
+    </w:p>
+    <w:p>
+      <w:pPr>
+        <w:ind w:firstLine="420"/>
+      </w:pPr>
+      <w:r>
+        <w:t xml:space="preserve">    generate2: 1 4</w:t>
+      </w:r>
+    </w:p>
+    <w:p>
+      <w:pPr>
+        <w:ind w:firstLine="420"/>
+      </w:pPr>
+      <w:r>
+        <w:t xml:space="preserve">    generate2: 1 5</w:t>
+      </w:r>
+    </w:p>
+    <w:p>
+      <w:pPr>
+        <w:ind w:firstLine="420"/>
+      </w:pPr>
+      <w:r>
+        <w:t xml:space="preserve">    generate2: 2 5</w:t>
+      </w:r>
+    </w:p>
+    <w:p>
+      <w:pPr>
+        <w:ind w:firstLine="420"/>
+      </w:pPr>
+      <w:r>
+        <w:t>D/: generate2: 3 5</w:t>
+      </w:r>
+    </w:p>
+    <w:p>
+      <w:pPr>
+        <w:ind w:firstLine="420"/>
+      </w:pPr>
+      <w:r>
+        <w:t xml:space="preserve">    generate2: 3 4</w:t>
+      </w:r>
+    </w:p>
+    <w:p>
+      <w:pPr>
+        <w:ind w:firstLine="420"/>
+      </w:pPr>
+      <w:r>
+        <w:t xml:space="preserve">    generate2: 2 4</w:t>
+      </w:r>
+    </w:p>
+    <w:p>
+      <w:pPr>
+        <w:ind w:firstLine="420"/>
+      </w:pPr>
+      <w:r>
+        <w:t xml:space="preserve">    generate2: 2 3</w:t>
+      </w:r>
+    </w:p>
+    <w:p>
+      <w:pPr>
+        <w:ind w:firstLine="420"/>
+      </w:pPr>
+    </w:p>
+    <w:p>
+      <w:pPr>
+        <w:ind w:firstLine="420"/>
+        <w:rPr>
+          <w:rFonts w:hint="eastAsia"/>
+        </w:rPr>
       </w:pPr>
       <w:r>
         <w:t>原因</w:t>
@@ -1890,34 +2197,16 @@
         <w:rPr>
           <w:rFonts w:hint="eastAsia"/>
         </w:rPr>
-        <w:t>:</w:t>
+        <w:t xml:space="preserve"> </w:t>
       </w:r>
       <w:r>
         <w:rPr>
           <w:rFonts w:hint="eastAsia"/>
         </w:rPr>
-        <w:t>遇到了三个空位</w:t>
-      </w:r>
-      <w:r>
-        <w:rPr>
-          <w:rFonts w:hint="eastAsia"/>
-        </w:rPr>
-        <w:t xml:space="preserve"> </w:t>
-      </w:r>
-      <w:r>
-        <w:rPr>
-          <w:rFonts w:hint="eastAsia"/>
-        </w:rPr>
-        <w:t>随机</w:t>
+        <w:t>三选一选了小的</w:t>
       </w:r>
       <w:bookmarkStart w:id="0" w:name="_GoBack"/>
       <w:bookmarkEnd w:id="0"/>
-      <w:r>
-        <w:rPr>
-          <w:rFonts w:hint="eastAsia"/>
-        </w:rPr>
-        <w:t>选择了较小的</w:t>
-      </w:r>
     </w:p>
     <w:sectPr>
       <w:pgSz w:w="11906" w:h="16838"/>

</xml_diff>